<commit_message>
add milestone 2 application
</commit_message>
<xml_diff>
--- a/Topic 3/Activity 3 Part 1 RCoon.docx
+++ b/Topic 3/Activity 3 Part 1 RCoon.docx
@@ -268,8 +268,13 @@
     </w:p>
     <w:p>
       <w:r>
-        <w:t>This screenshot displays data using a hard coded repository</w:t>
-      </w:r>
+        <w:t xml:space="preserve">This screenshot displays data using a hard coded </w:t>
+      </w:r>
+      <w:proofErr w:type="gramStart"/>
+      <w:r>
+        <w:t>repository</w:t>
+      </w:r>
+      <w:proofErr w:type="gramEnd"/>
     </w:p>
     <w:p/>
     <w:p>
@@ -317,8 +322,13 @@
     <w:p>
       <w:r>
         <w:lastRenderedPageBreak/>
-        <w:t>Here I created the products table in the test database</w:t>
-      </w:r>
+        <w:t xml:space="preserve">Here I created the products table in the test </w:t>
+      </w:r>
+      <w:proofErr w:type="gramStart"/>
+      <w:r>
+        <w:t>database</w:t>
+      </w:r>
+      <w:proofErr w:type="gramEnd"/>
     </w:p>
     <w:p>
       <w:r>
@@ -369,6 +379,9 @@
     </w:p>
     <w:p>
       <w:r>
+        <w:rPr>
+          <w:noProof/>
+        </w:rPr>
         <w:drawing>
           <wp:inline distT="0" distB="0" distL="0" distR="0" wp14:anchorId="23EA85FE" wp14:editId="24C63995">
             <wp:extent cx="5943600" cy="2809240"/>
@@ -416,6 +429,9 @@
     </w:p>
     <w:p>
       <w:r>
+        <w:rPr>
+          <w:noProof/>
+        </w:rPr>
         <w:lastRenderedPageBreak/>
         <w:drawing>
           <wp:inline distT="0" distB="0" distL="0" distR="0" wp14:anchorId="11EAAECE" wp14:editId="03A0AC35">
@@ -472,6 +488,9 @@
     </w:p>
     <w:p>
       <w:r>
+        <w:rPr>
+          <w:noProof/>
+        </w:rPr>
         <w:drawing>
           <wp:inline distT="0" distB="0" distL="0" distR="0" wp14:anchorId="5C1FAC55" wp14:editId="5DE95C70">
             <wp:extent cx="5943600" cy="2677795"/>
@@ -530,11 +549,22 @@
       </w:r>
       <w:proofErr w:type="spellEnd"/>
       <w:r>
-        <w:t xml:space="preserve"> after we entered. Here we searched the keywork “Paper”.</w:t>
-      </w:r>
-    </w:p>
-    <w:p>
-      <w:r>
+        <w:t xml:space="preserve"> after we entered. Here we </w:t>
+      </w:r>
+      <w:proofErr w:type="gramStart"/>
+      <w:r>
+        <w:t>searched</w:t>
+      </w:r>
+      <w:proofErr w:type="gramEnd"/>
+      <w:r>
+        <w:t xml:space="preserve"> the keywork “Paper”.</w:t>
+      </w:r>
+    </w:p>
+    <w:p>
+      <w:r>
+        <w:rPr>
+          <w:noProof/>
+        </w:rPr>
         <w:lastRenderedPageBreak/>
         <w:drawing>
           <wp:inline distT="0" distB="0" distL="0" distR="0" wp14:anchorId="59575E96" wp14:editId="0EC012BB">
@@ -591,6 +621,9 @@
       </w:r>
     </w:p>
     <w:p>
+      <w:pPr>
+        <w:ind w:firstLine="720"/>
+      </w:pPr>
       <w:r>
         <w:t>In this part of the activity we learned some simple Razor s</w:t>
       </w:r>
@@ -604,7 +637,15 @@
         <w:t xml:space="preserve"> to add and edit a search bar and multiple nav bar buttons. We also learned how to create a repository </w:t>
       </w:r>
       <w:r>
-        <w:t xml:space="preserve">from code on GitHub and also a hard coded repository before connecting our app to a new table within our test database. We learned that we can use </w:t>
+        <w:t xml:space="preserve">from code on GitHub and also a hard coded repository before connecting our app to a new table within our test database. We learned that we </w:t>
+      </w:r>
+      <w:proofErr w:type="gramStart"/>
+      <w:r>
+        <w:t>can</w:t>
+      </w:r>
+      <w:proofErr w:type="gramEnd"/>
+      <w:r>
+        <w:t xml:space="preserve"> use </w:t>
       </w:r>
       <w:proofErr w:type="spellStart"/>
       <w:r>
@@ -612,7 +653,15 @@
       </w:r>
       <w:proofErr w:type="spellEnd"/>
       <w:r>
-        <w:t xml:space="preserve"> to generate multiple of </w:t>
+        <w:t xml:space="preserve"> to generate </w:t>
+      </w:r>
+      <w:proofErr w:type="gramStart"/>
+      <w:r>
+        <w:t>multiple of</w:t>
+      </w:r>
+      <w:proofErr w:type="gramEnd"/>
+      <w:r>
+        <w:t xml:space="preserve"> </w:t>
       </w:r>
       <w:proofErr w:type="spellStart"/>
       <w:r>

</xml_diff>